<commit_message>
Back-end started for term project. Fixed Q2 and Q4, Q3 done.
</commit_message>
<xml_diff>
--- a/A1/Q3.docx
+++ b/A1/Q3.docx
@@ -1,146 +1,303 @@
 
 <file path=word/document.xml><?xml version="1.0" encoding="utf-8"?>
-<w:document xmlns:wpc="http://schemas.microsoft.com/office/word/2010/wordprocessingCanvas" xmlns:cx="http://schemas.microsoft.com/office/drawing/2014/chartex" xmlns:cx1="http://schemas.microsoft.com/office/drawing/2015/9/8/chartex" xmlns:cx2="http://schemas.microsoft.com/office/drawing/2015/10/21/chartex" xmlns:cx3="http://schemas.microsoft.com/office/drawing/2016/5/9/chartex" xmlns:cx4="http://schemas.microsoft.com/office/drawing/2016/5/10/chartex" xmlns:cx5="http://schemas.microsoft.com/office/drawing/2016/5/11/chartex" xmlns:cx6="http://schemas.microsoft.com/office/drawing/2016/5/12/chartex" xmlns:cx7="http://schemas.microsoft.com/office/drawing/2016/5/13/chartex" xmlns:cx8="http://schemas.microsoft.com/office/drawing/2016/5/14/chartex" xmlns:mc="http://schemas.openxmlformats.org/markup-compatibility/2006" xmlns:aink="http://schemas.microsoft.com/office/drawing/2016/ink" xmlns:am3d="http://schemas.microsoft.com/office/drawing/2017/model3d" xmlns:o="urn:schemas-microsoft-com:office:office" xmlns:r="http://schemas.openxmlformats.org/officeDocument/2006/relationships" xmlns:m="http://schemas.openxmlformats.org/officeDocument/2006/math" xmlns:v="urn:schemas-microsoft-com:vml" xmlns:wp14="http://schemas.microsoft.com/office/word/2010/wordprocessingDrawing" xmlns:wp="http://schemas.openxmlformats.org/drawingml/2006/wordprocessingDrawing" xmlns:w10="urn:schemas-microsoft-com:office:word" xmlns:w="http://schemas.openxmlformats.org/wordprocessingml/2006/main" xmlns:w14="http://schemas.microsoft.com/office/word/2010/wordml" xmlns:w15="http://schemas.microsoft.com/office/word/2012/wordml" xmlns:w16cid="http://schemas.microsoft.com/office/word/2016/wordml/cid" xmlns:w16se="http://schemas.microsoft.com/office/word/2015/wordml/symex" xmlns:wpg="http://schemas.microsoft.com/office/word/2010/wordprocessingGroup" xmlns:wpi="http://schemas.microsoft.com/office/word/2010/wordprocessingInk" xmlns:wne="http://schemas.microsoft.com/office/word/2006/wordml" xmlns:wps="http://schemas.microsoft.com/office/word/2010/wordprocessingShape" mc:Ignorable="w14 w15 w16se w16cid wp14">
+<w:document xmlns:wpc="http://schemas.microsoft.com/office/word/2010/wordprocessingCanvas" xmlns:mc="http://schemas.openxmlformats.org/markup-compatibility/2006" xmlns:o="urn:schemas-microsoft-com:office:office" xmlns:r="http://schemas.openxmlformats.org/officeDocument/2006/relationships" xmlns:m="http://schemas.openxmlformats.org/officeDocument/2006/math" xmlns:v="urn:schemas-microsoft-com:vml" xmlns:wp14="http://schemas.microsoft.com/office/word/2010/wordprocessingDrawing" xmlns:wp="http://schemas.openxmlformats.org/drawingml/2006/wordprocessingDrawing" xmlns:w10="urn:schemas-microsoft-com:office:word" xmlns:w="http://schemas.openxmlformats.org/wordprocessingml/2006/main" xmlns:w14="http://schemas.microsoft.com/office/word/2010/wordml" xmlns:w15="http://schemas.microsoft.com/office/word/2012/wordml" xmlns:wpg="http://schemas.microsoft.com/office/word/2010/wordprocessingGroup" xmlns:wpi="http://schemas.microsoft.com/office/word/2010/wordprocessingInk" xmlns:wne="http://schemas.microsoft.com/office/word/2006/wordml" xmlns:wps="http://schemas.microsoft.com/office/word/2010/wordprocessingShape" mc:Ignorable="w14 w15 wp14">
   <w:body>
     <w:p>
       <w:pPr>
-        <w:rPr>
-          <w:rFonts w:ascii="Times New Roman" w:hAnsi="Times New Roman" w:cs="Times New Roman"/>
-          <w:sz w:val="26"/>
-          <w:szCs w:val="26"/>
-        </w:rPr>
-      </w:pPr>
-      <w:r>
-        <w:rPr>
-          <w:rFonts w:ascii="Times New Roman" w:hAnsi="Times New Roman" w:cs="Times New Roman"/>
-          <w:sz w:val="26"/>
-          <w:szCs w:val="26"/>
-        </w:rPr>
-        <w:t>Kevin Lin</w:t>
-      </w:r>
-      <w:r>
-        <w:rPr>
-          <w:rFonts w:ascii="Times New Roman" w:hAnsi="Times New Roman" w:cs="Times New Roman"/>
-          <w:sz w:val="26"/>
-          <w:szCs w:val="26"/>
-        </w:rPr>
-        <w:br/>
-        <w:t>40002383</w:t>
+        <w:tabs>
+          <w:tab w:val="right" w:pos="9360"/>
+        </w:tabs>
+        <w:spacing w:after="0" w:line="240" w:lineRule="auto"/>
+        <w:rPr>
+          <w:rFonts w:ascii="Times New Roman" w:hAnsi="Times New Roman" w:cs="Times New Roman"/>
+          <w:sz w:val="24"/>
+          <w:szCs w:val="24"/>
+        </w:rPr>
+      </w:pPr>
+      <w:r>
+        <w:rPr>
+          <w:rFonts w:ascii="Times New Roman" w:hAnsi="Times New Roman" w:cs="Times New Roman"/>
+          <w:sz w:val="24"/>
+          <w:szCs w:val="24"/>
+        </w:rPr>
+        <w:t>Bilal Rana (40013408)</w:t>
+      </w:r>
+      <w:r>
+        <w:rPr>
+          <w:rFonts w:ascii="Times New Roman" w:hAnsi="Times New Roman" w:cs="Times New Roman"/>
+          <w:sz w:val="24"/>
+          <w:szCs w:val="24"/>
+        </w:rPr>
+        <w:tab/>
+        <w:t>17/7/17</w:t>
       </w:r>
     </w:p>
     <w:p>
       <w:pPr>
-        <w:jc w:val="center"/>
-        <w:rPr>
-          <w:rFonts w:ascii="Times New Roman" w:hAnsi="Times New Roman" w:cs="Times New Roman"/>
-          <w:sz w:val="26"/>
-          <w:szCs w:val="26"/>
-        </w:rPr>
-      </w:pPr>
-      <w:r>
-        <w:rPr>
-          <w:rFonts w:ascii="Times New Roman" w:hAnsi="Times New Roman" w:cs="Times New Roman"/>
-          <w:sz w:val="26"/>
-          <w:szCs w:val="26"/>
-        </w:rPr>
-        <w:t xml:space="preserve">SOEN287 – Assignment </w:t>
-      </w:r>
-      <w:r>
-        <w:rPr>
-          <w:rFonts w:ascii="Times New Roman" w:hAnsi="Times New Roman" w:cs="Times New Roman"/>
-          <w:sz w:val="26"/>
-          <w:szCs w:val="26"/>
-        </w:rPr>
-        <w:t>1</w:t>
+        <w:tabs>
+          <w:tab w:val="right" w:pos="9360"/>
+        </w:tabs>
+        <w:spacing w:after="0" w:line="240" w:lineRule="auto"/>
+        <w:rPr>
+          <w:rFonts w:ascii="Times New Roman" w:hAnsi="Times New Roman" w:cs="Times New Roman"/>
+          <w:sz w:val="24"/>
+          <w:szCs w:val="24"/>
+        </w:rPr>
+      </w:pPr>
+      <w:r>
+        <w:rPr>
+          <w:rFonts w:ascii="Times New Roman" w:hAnsi="Times New Roman" w:cs="Times New Roman"/>
+          <w:sz w:val="24"/>
+          <w:szCs w:val="24"/>
+        </w:rPr>
+        <w:t>Kevin Lin (</w:t>
+      </w:r>
+      <w:r>
+        <w:rPr>
+          <w:rFonts w:ascii="Times New Roman" w:hAnsi="Times New Roman" w:cs="Times New Roman"/>
+          <w:sz w:val="24"/>
+          <w:szCs w:val="24"/>
+        </w:rPr>
+        <w:t>40002383</w:t>
+      </w:r>
+      <w:r>
+        <w:rPr>
+          <w:rFonts w:ascii="Times New Roman" w:hAnsi="Times New Roman" w:cs="Times New Roman"/>
+          <w:sz w:val="24"/>
+          <w:szCs w:val="24"/>
+        </w:rPr>
+        <w:t>)</w:t>
       </w:r>
     </w:p>
     <w:p>
       <w:pPr>
-        <w:jc w:val="both"/>
-        <w:rPr>
-          <w:rFonts w:ascii="Times New Roman" w:hAnsi="Times New Roman" w:cs="Times New Roman"/>
-          <w:sz w:val="26"/>
-          <w:szCs w:val="26"/>
-        </w:rPr>
-      </w:pPr>
-      <w:r>
-        <w:rPr>
-          <w:rFonts w:ascii="Times New Roman" w:hAnsi="Times New Roman" w:cs="Times New Roman"/>
-          <w:b/>
-          <w:sz w:val="26"/>
-          <w:szCs w:val="26"/>
-          <w:u w:val="single"/>
-        </w:rPr>
-        <w:t>QUESTION 3:</w:t>
-      </w:r>
-      <w:r>
-        <w:rPr>
-          <w:rFonts w:ascii="Times New Roman" w:hAnsi="Times New Roman" w:cs="Times New Roman"/>
-          <w:sz w:val="26"/>
-          <w:szCs w:val="26"/>
-        </w:rPr>
-        <w:t xml:space="preserve"> </w:t>
-      </w:r>
-      <w:r>
-        <w:rPr>
-          <w:rFonts w:ascii="Times New Roman" w:hAnsi="Times New Roman" w:cs="Times New Roman"/>
-          <w:sz w:val="26"/>
-          <w:szCs w:val="26"/>
-        </w:rPr>
-        <w:t>Explain, in your own words, how web designers can dea</w:t>
-      </w:r>
-      <w:r>
-        <w:rPr>
-          <w:rFonts w:ascii="Times New Roman" w:hAnsi="Times New Roman" w:cs="Times New Roman"/>
-          <w:sz w:val="26"/>
-          <w:szCs w:val="26"/>
-        </w:rPr>
-        <w:t xml:space="preserve">l with CSS conflict resolution. </w:t>
-      </w:r>
-      <w:r>
-        <w:rPr>
-          <w:rFonts w:ascii="Times New Roman" w:hAnsi="Times New Roman" w:cs="Times New Roman"/>
-          <w:sz w:val="26"/>
-          <w:szCs w:val="26"/>
-        </w:rPr>
-        <w:t>What is the order of precedence between the different typ</w:t>
-      </w:r>
-      <w:r>
-        <w:rPr>
-          <w:rFonts w:ascii="Times New Roman" w:hAnsi="Times New Roman" w:cs="Times New Roman"/>
-          <w:sz w:val="26"/>
-          <w:szCs w:val="26"/>
-        </w:rPr>
-        <w:t xml:space="preserve">es of CSS (inline, embedded and </w:t>
-      </w:r>
-      <w:r>
-        <w:rPr>
-          <w:rFonts w:ascii="Times New Roman" w:hAnsi="Times New Roman" w:cs="Times New Roman"/>
-          <w:sz w:val="26"/>
-          <w:szCs w:val="26"/>
-        </w:rPr>
-        <w:t>external)? Explain in a short paragraph.</w:t>
-      </w:r>
+        <w:spacing w:after="0" w:line="240" w:lineRule="auto"/>
+        <w:rPr>
+          <w:rFonts w:ascii="Times New Roman" w:hAnsi="Times New Roman" w:cs="Times New Roman"/>
+          <w:sz w:val="24"/>
+          <w:szCs w:val="24"/>
+        </w:rPr>
+      </w:pPr>
     </w:p>
     <w:p>
       <w:pPr>
+        <w:jc w:val="center"/>
+        <w:rPr>
+          <w:rFonts w:ascii="Times New Roman" w:hAnsi="Times New Roman" w:cs="Times New Roman"/>
+          <w:b/>
+          <w:sz w:val="24"/>
+          <w:szCs w:val="24"/>
+          <w:u w:val="single"/>
+        </w:rPr>
+      </w:pPr>
+      <w:r>
+        <w:rPr>
+          <w:rFonts w:ascii="Times New Roman" w:hAnsi="Times New Roman" w:cs="Times New Roman"/>
+          <w:b/>
+          <w:sz w:val="24"/>
+          <w:szCs w:val="24"/>
+          <w:u w:val="single"/>
+        </w:rPr>
+        <w:t xml:space="preserve">SOEN287 – Assignment </w:t>
+      </w:r>
+      <w:r>
+        <w:rPr>
+          <w:rFonts w:ascii="Times New Roman" w:hAnsi="Times New Roman" w:cs="Times New Roman"/>
+          <w:b/>
+          <w:sz w:val="24"/>
+          <w:szCs w:val="24"/>
+          <w:u w:val="single"/>
+        </w:rPr>
+        <w:t>1</w:t>
+      </w:r>
+    </w:p>
+    <w:p>
+      <w:pPr>
         <w:jc w:val="both"/>
         <w:rPr>
           <w:rFonts w:ascii="Times New Roman" w:hAnsi="Times New Roman" w:cs="Times New Roman"/>
-          <w:sz w:val="26"/>
-          <w:szCs w:val="26"/>
-        </w:rPr>
-      </w:pPr>
+          <w:b/>
+          <w:sz w:val="24"/>
+          <w:szCs w:val="24"/>
+        </w:rPr>
+      </w:pPr>
+      <w:r>
+        <w:rPr>
+          <w:rFonts w:ascii="Times New Roman" w:hAnsi="Times New Roman" w:cs="Times New Roman"/>
+          <w:b/>
+          <w:sz w:val="24"/>
+          <w:szCs w:val="24"/>
+          <w:u w:val="single"/>
+        </w:rPr>
+        <w:t>QUESTION 3:</w:t>
+      </w:r>
+      <w:r>
+        <w:rPr>
+          <w:rFonts w:ascii="Times New Roman" w:hAnsi="Times New Roman" w:cs="Times New Roman"/>
+          <w:b/>
+          <w:sz w:val="24"/>
+          <w:szCs w:val="24"/>
+        </w:rPr>
+        <w:t xml:space="preserve"> Explain, in your own words, how web designers can deal with CSS conflict resolution. What is the order of precedence between the different types of CSS (inline, embedded and external)? Explain in a short paragraph.</w:t>
+      </w:r>
+    </w:p>
+    <w:p>
+      <w:pPr>
+        <w:jc w:val="both"/>
+        <w:rPr>
+          <w:rFonts w:ascii="Times New Roman" w:hAnsi="Times New Roman" w:cs="Times New Roman"/>
+          <w:sz w:val="24"/>
+          <w:szCs w:val="24"/>
+        </w:rPr>
+      </w:pPr>
+      <w:r>
+        <w:rPr>
+          <w:rFonts w:ascii="Times New Roman" w:hAnsi="Times New Roman" w:cs="Times New Roman"/>
+          <w:sz w:val="24"/>
+          <w:szCs w:val="24"/>
+        </w:rPr>
+        <w:t>In order for web designers to overcome the conflicts which arise with CSS, they have to first understand how the precedence works for</w:t>
+      </w:r>
+      <w:r>
+        <w:rPr>
+          <w:rFonts w:ascii="Times New Roman" w:hAnsi="Times New Roman" w:cs="Times New Roman"/>
+          <w:sz w:val="24"/>
+          <w:szCs w:val="24"/>
+        </w:rPr>
+        <w:t xml:space="preserve"> the types of</w:t>
+      </w:r>
+      <w:r>
+        <w:rPr>
+          <w:rFonts w:ascii="Times New Roman" w:hAnsi="Times New Roman" w:cs="Times New Roman"/>
+          <w:sz w:val="24"/>
+          <w:szCs w:val="24"/>
+        </w:rPr>
+        <w:t xml:space="preserve"> CSS. Given the three different methods, the further the source is from the cod</w:t>
+      </w:r>
       <w:bookmarkStart w:id="0" w:name="_GoBack"/>
       <w:bookmarkEnd w:id="0"/>
+      <w:r>
+        <w:rPr>
+          <w:rFonts w:ascii="Times New Roman" w:hAnsi="Times New Roman" w:cs="Times New Roman"/>
+          <w:sz w:val="24"/>
+          <w:szCs w:val="24"/>
+        </w:rPr>
+        <w:t>e that wishes to be manipulated, the lower</w:t>
+      </w:r>
+      <w:r>
+        <w:rPr>
+          <w:rFonts w:ascii="Times New Roman" w:hAnsi="Times New Roman" w:cs="Times New Roman"/>
+          <w:sz w:val="24"/>
+          <w:szCs w:val="24"/>
+        </w:rPr>
+        <w:t xml:space="preserve"> precedence it has. So in-</w:t>
+      </w:r>
+      <w:r>
+        <w:rPr>
+          <w:rFonts w:ascii="Times New Roman" w:hAnsi="Times New Roman" w:cs="Times New Roman"/>
+          <w:sz w:val="24"/>
+          <w:szCs w:val="24"/>
+        </w:rPr>
+        <w:t xml:space="preserve">order from Lowest to Highest, </w:t>
+      </w:r>
+      <w:r>
+        <w:rPr>
+          <w:rFonts w:ascii="Times New Roman" w:hAnsi="Times New Roman" w:cs="Times New Roman"/>
+          <w:sz w:val="24"/>
+          <w:szCs w:val="24"/>
+        </w:rPr>
+        <w:t xml:space="preserve">we have the following: </w:t>
+      </w:r>
+      <w:r>
+        <w:rPr>
+          <w:rFonts w:ascii="Times New Roman" w:hAnsi="Times New Roman" w:cs="Times New Roman"/>
+          <w:sz w:val="24"/>
+          <w:szCs w:val="24"/>
+        </w:rPr>
+        <w:t xml:space="preserve">External, Embedded, then Inline. </w:t>
+      </w:r>
+      <w:r>
+        <w:rPr>
+          <w:rFonts w:ascii="Times New Roman" w:hAnsi="Times New Roman" w:cs="Times New Roman"/>
+          <w:sz w:val="24"/>
+          <w:szCs w:val="24"/>
+        </w:rPr>
+        <w:t>External has the least precedence because it refers to a stylesheet, which is completely separate from the HTML file</w:t>
+      </w:r>
+      <w:r>
+        <w:rPr>
+          <w:rFonts w:ascii="Times New Roman" w:hAnsi="Times New Roman" w:cs="Times New Roman"/>
+          <w:sz w:val="24"/>
+          <w:szCs w:val="24"/>
+        </w:rPr>
+        <w:t xml:space="preserve"> (.</w:t>
+      </w:r>
+      <w:proofErr w:type="spellStart"/>
+      <w:r>
+        <w:rPr>
+          <w:rFonts w:ascii="Times New Roman" w:hAnsi="Times New Roman" w:cs="Times New Roman"/>
+          <w:sz w:val="24"/>
+          <w:szCs w:val="24"/>
+        </w:rPr>
+        <w:t>css</w:t>
+      </w:r>
+      <w:proofErr w:type="spellEnd"/>
+      <w:r>
+        <w:rPr>
+          <w:rFonts w:ascii="Times New Roman" w:hAnsi="Times New Roman" w:cs="Times New Roman"/>
+          <w:sz w:val="24"/>
+          <w:szCs w:val="24"/>
+        </w:rPr>
+        <w:t xml:space="preserve"> file)</w:t>
+      </w:r>
+      <w:r>
+        <w:rPr>
+          <w:rFonts w:ascii="Times New Roman" w:hAnsi="Times New Roman" w:cs="Times New Roman"/>
+          <w:sz w:val="24"/>
+          <w:szCs w:val="24"/>
+        </w:rPr>
+        <w:t xml:space="preserve">. </w:t>
+      </w:r>
+      <w:r>
+        <w:rPr>
+          <w:rFonts w:ascii="Times New Roman" w:hAnsi="Times New Roman" w:cs="Times New Roman"/>
+          <w:sz w:val="24"/>
+          <w:szCs w:val="24"/>
+        </w:rPr>
+        <w:t>To override the external stylesheet, we can then use embedded styles within the HTML file, because they are technically closer to the content, as compared to the external stylesheet. Inline styling overrides both, as it is included within the actual tag, and theref</w:t>
+      </w:r>
+      <w:r>
+        <w:rPr>
+          <w:rFonts w:ascii="Times New Roman" w:hAnsi="Times New Roman" w:cs="Times New Roman"/>
+          <w:sz w:val="24"/>
+          <w:szCs w:val="24"/>
+        </w:rPr>
+        <w:t>ore</w:t>
+      </w:r>
+      <w:r>
+        <w:rPr>
+          <w:rFonts w:ascii="Times New Roman" w:hAnsi="Times New Roman" w:cs="Times New Roman"/>
+          <w:sz w:val="24"/>
+          <w:szCs w:val="24"/>
+        </w:rPr>
+        <w:t xml:space="preserve"> the closest. If the web designer understands how the hierarchy of CSS types function, then they should be able </w:t>
+      </w:r>
+      <w:r>
+        <w:rPr>
+          <w:rFonts w:ascii="Times New Roman" w:hAnsi="Times New Roman" w:cs="Times New Roman"/>
+          <w:sz w:val="24"/>
+          <w:szCs w:val="24"/>
+        </w:rPr>
+        <w:t xml:space="preserve">to deal with and avoid any conflict. </w:t>
+      </w:r>
     </w:p>
     <w:p>
       <w:pPr>
         <w:jc w:val="both"/>
         <w:rPr>
           <w:rFonts w:ascii="Times New Roman" w:hAnsi="Times New Roman" w:cs="Times New Roman"/>
-          <w:sz w:val="26"/>
-          <w:szCs w:val="26"/>
+          <w:sz w:val="24"/>
+          <w:szCs w:val="24"/>
         </w:rPr>
       </w:pPr>
     </w:p>
@@ -154,8 +311,58 @@
 </w:document>
 </file>
 
+<file path=word/endnotes.xml><?xml version="1.0" encoding="utf-8"?>
+<w:endnotes xmlns:wpc="http://schemas.microsoft.com/office/word/2010/wordprocessingCanvas" xmlns:mc="http://schemas.openxmlformats.org/markup-compatibility/2006" xmlns:o="urn:schemas-microsoft-com:office:office" xmlns:r="http://schemas.openxmlformats.org/officeDocument/2006/relationships" xmlns:m="http://schemas.openxmlformats.org/officeDocument/2006/math" xmlns:v="urn:schemas-microsoft-com:vml" xmlns:wp14="http://schemas.microsoft.com/office/word/2010/wordprocessingDrawing" xmlns:wp="http://schemas.openxmlformats.org/drawingml/2006/wordprocessingDrawing" xmlns:w10="urn:schemas-microsoft-com:office:word" xmlns:w="http://schemas.openxmlformats.org/wordprocessingml/2006/main" xmlns:w14="http://schemas.microsoft.com/office/word/2010/wordml" xmlns:w15="http://schemas.microsoft.com/office/word/2012/wordml" xmlns:wpg="http://schemas.microsoft.com/office/word/2010/wordprocessingGroup" xmlns:wpi="http://schemas.microsoft.com/office/word/2010/wordprocessingInk" xmlns:wne="http://schemas.microsoft.com/office/word/2006/wordml" xmlns:wps="http://schemas.microsoft.com/office/word/2010/wordprocessingShape" mc:Ignorable="w14 w15 wp14">
+  <w:endnote w:type="separator" w:id="-1">
+    <w:p>
+      <w:pPr>
+        <w:spacing w:after="0" w:line="240" w:lineRule="auto"/>
+      </w:pPr>
+      <w:r>
+        <w:separator/>
+      </w:r>
+    </w:p>
+  </w:endnote>
+  <w:endnote w:type="continuationSeparator" w:id="0">
+    <w:p>
+      <w:pPr>
+        <w:spacing w:after="0" w:line="240" w:lineRule="auto"/>
+      </w:pPr>
+      <w:r>
+        <w:continuationSeparator/>
+      </w:r>
+    </w:p>
+  </w:endnote>
+</w:endnotes>
+</file>
+
+<file path=word/footnotes.xml><?xml version="1.0" encoding="utf-8"?>
+<w:footnotes xmlns:wpc="http://schemas.microsoft.com/office/word/2010/wordprocessingCanvas" xmlns:mc="http://schemas.openxmlformats.org/markup-compatibility/2006" xmlns:o="urn:schemas-microsoft-com:office:office" xmlns:r="http://schemas.openxmlformats.org/officeDocument/2006/relationships" xmlns:m="http://schemas.openxmlformats.org/officeDocument/2006/math" xmlns:v="urn:schemas-microsoft-com:vml" xmlns:wp14="http://schemas.microsoft.com/office/word/2010/wordprocessingDrawing" xmlns:wp="http://schemas.openxmlformats.org/drawingml/2006/wordprocessingDrawing" xmlns:w10="urn:schemas-microsoft-com:office:word" xmlns:w="http://schemas.openxmlformats.org/wordprocessingml/2006/main" xmlns:w14="http://schemas.microsoft.com/office/word/2010/wordml" xmlns:w15="http://schemas.microsoft.com/office/word/2012/wordml" xmlns:wpg="http://schemas.microsoft.com/office/word/2010/wordprocessingGroup" xmlns:wpi="http://schemas.microsoft.com/office/word/2010/wordprocessingInk" xmlns:wne="http://schemas.microsoft.com/office/word/2006/wordml" xmlns:wps="http://schemas.microsoft.com/office/word/2010/wordprocessingShape" mc:Ignorable="w14 w15 wp14">
+  <w:footnote w:type="separator" w:id="-1">
+    <w:p>
+      <w:pPr>
+        <w:spacing w:after="0" w:line="240" w:lineRule="auto"/>
+      </w:pPr>
+      <w:r>
+        <w:separator/>
+      </w:r>
+    </w:p>
+  </w:footnote>
+  <w:footnote w:type="continuationSeparator" w:id="0">
+    <w:p>
+      <w:pPr>
+        <w:spacing w:after="0" w:line="240" w:lineRule="auto"/>
+      </w:pPr>
+      <w:r>
+        <w:continuationSeparator/>
+      </w:r>
+    </w:p>
+  </w:footnote>
+</w:footnotes>
+</file>
+
 <file path=word/styles.xml><?xml version="1.0" encoding="utf-8"?>
-<w:styles xmlns:mc="http://schemas.openxmlformats.org/markup-compatibility/2006" xmlns:r="http://schemas.openxmlformats.org/officeDocument/2006/relationships" xmlns:w="http://schemas.openxmlformats.org/wordprocessingml/2006/main" xmlns:w14="http://schemas.microsoft.com/office/word/2010/wordml" xmlns:w15="http://schemas.microsoft.com/office/word/2012/wordml" xmlns:w16cid="http://schemas.microsoft.com/office/word/2016/wordml/cid" xmlns:w16se="http://schemas.microsoft.com/office/word/2015/wordml/symex" mc:Ignorable="w14 w15 w16se w16cid">
+<w:styles xmlns:mc="http://schemas.openxmlformats.org/markup-compatibility/2006" xmlns:r="http://schemas.openxmlformats.org/officeDocument/2006/relationships" xmlns:w="http://schemas.openxmlformats.org/wordprocessingml/2006/main" xmlns:w14="http://schemas.microsoft.com/office/word/2010/wordml" xmlns:w15="http://schemas.microsoft.com/office/word/2012/wordml" mc:Ignorable="w14 w15">
   <w:docDefaults>
     <w:rPrDefault>
       <w:rPr>
@@ -171,7 +378,7 @@
       </w:pPr>
     </w:pPrDefault>
   </w:docDefaults>
-  <w:latentStyles w:defLockedState="0" w:defUIPriority="99" w:defSemiHidden="0" w:defUnhideWhenUsed="0" w:defQFormat="0" w:count="375">
+  <w:latentStyles w:defLockedState="0" w:defUIPriority="99" w:defSemiHidden="0" w:defUnhideWhenUsed="0" w:defQFormat="0" w:count="371">
     <w:lsdException w:name="Normal" w:uiPriority="0" w:qFormat="1"/>
     <w:lsdException w:name="heading 1" w:uiPriority="9" w:qFormat="1"/>
     <w:lsdException w:name="heading 2" w:semiHidden="1" w:uiPriority="9" w:unhideWhenUsed="1" w:qFormat="1"/>
@@ -543,10 +750,6 @@
     <w:lsdException w:name="List Table 5 Dark Accent 6" w:uiPriority="50"/>
     <w:lsdException w:name="List Table 6 Colorful Accent 6" w:uiPriority="51"/>
     <w:lsdException w:name="List Table 7 Colorful Accent 6" w:uiPriority="52"/>
-    <w:lsdException w:name="Mention" w:semiHidden="1" w:unhideWhenUsed="1"/>
-    <w:lsdException w:name="Smart Hyperlink" w:semiHidden="1" w:unhideWhenUsed="1"/>
-    <w:lsdException w:name="Hashtag" w:semiHidden="1" w:unhideWhenUsed="1"/>
-    <w:lsdException w:name="Unresolved Mention" w:semiHidden="1" w:unhideWhenUsed="1"/>
   </w:latentStyles>
   <w:style w:type="paragraph" w:default="1" w:styleId="Normal">
     <w:name w:val="Normal"/>
@@ -578,6 +781,50 @@
     <w:uiPriority w:val="99"/>
     <w:semiHidden/>
     <w:unhideWhenUsed/>
+  </w:style>
+  <w:style w:type="paragraph" w:styleId="Header">
+    <w:name w:val="header"/>
+    <w:basedOn w:val="Normal"/>
+    <w:link w:val="HeaderChar"/>
+    <w:uiPriority w:val="99"/>
+    <w:unhideWhenUsed/>
+    <w:rsid w:val="007B170F"/>
+    <w:pPr>
+      <w:tabs>
+        <w:tab w:val="center" w:pos="4680"/>
+        <w:tab w:val="right" w:pos="9360"/>
+      </w:tabs>
+      <w:spacing w:after="0" w:line="240" w:lineRule="auto"/>
+    </w:pPr>
+  </w:style>
+  <w:style w:type="character" w:customStyle="1" w:styleId="HeaderChar">
+    <w:name w:val="Header Char"/>
+    <w:basedOn w:val="DefaultParagraphFont"/>
+    <w:link w:val="Header"/>
+    <w:uiPriority w:val="99"/>
+    <w:rsid w:val="007B170F"/>
+  </w:style>
+  <w:style w:type="paragraph" w:styleId="Footer">
+    <w:name w:val="footer"/>
+    <w:basedOn w:val="Normal"/>
+    <w:link w:val="FooterChar"/>
+    <w:uiPriority w:val="99"/>
+    <w:unhideWhenUsed/>
+    <w:rsid w:val="007B170F"/>
+    <w:pPr>
+      <w:tabs>
+        <w:tab w:val="center" w:pos="4680"/>
+        <w:tab w:val="right" w:pos="9360"/>
+      </w:tabs>
+      <w:spacing w:after="0" w:line="240" w:lineRule="auto"/>
+    </w:pPr>
+  </w:style>
+  <w:style w:type="character" w:customStyle="1" w:styleId="FooterChar">
+    <w:name w:val="Footer Char"/>
+    <w:basedOn w:val="DefaultParagraphFont"/>
+    <w:link w:val="Footer"/>
+    <w:uiPriority w:val="99"/>
+    <w:rsid w:val="007B170F"/>
   </w:style>
 </w:styles>
 </file>

</xml_diff>